<commit_message>
Revert "adding some text"
This reverts commit 73af62ed4044e2c3018c3fa4e4d03b8a52de252a.
</commit_message>
<xml_diff>
--- a/push it.docx
+++ b/push it.docx
@@ -1,6 +1,6 @@
 
 <file path=word/document.xml><?xml version="1.0" encoding="utf-8"?>
-<w:document xmlns:ve="http://schemas.openxmlformats.org/markup-compatibility/2006" xmlns:o="urn:schemas-microsoft-com:office:office" xmlns:r="http://schemas.openxmlformats.org/officeDocument/2006/relationships" xmlns:m="http://schemas.openxmlformats.org/officeDocument/2006/math" xmlns:v="urn:schemas-microsoft-com:vml" xmlns:wp="http://schemas.openxmlformats.org/drawingml/2006/wordprocessingDrawing" xmlns:w10="urn:schemas-microsoft-com:office:word" xmlns:w="http://schemas.openxmlformats.org/wordprocessingml/2006/main" xmlns:wne="http://schemas.microsoft.com/office/word/2006/wordml">
+<w:document xmlns:wpc="http://schemas.microsoft.com/office/word/2010/wordprocessingCanvas" xmlns:mc="http://schemas.openxmlformats.org/markup-compatibility/2006" xmlns:o="urn:schemas-microsoft-com:office:office" xmlns:r="http://schemas.openxmlformats.org/officeDocument/2006/relationships" xmlns:m="http://schemas.openxmlformats.org/officeDocument/2006/math" xmlns:v="urn:schemas-microsoft-com:vml" xmlns:wp14="http://schemas.microsoft.com/office/word/2010/wordprocessingDrawing" xmlns:wp="http://schemas.openxmlformats.org/drawingml/2006/wordprocessingDrawing" xmlns:w10="urn:schemas-microsoft-com:office:word" xmlns:w="http://schemas.openxmlformats.org/wordprocessingml/2006/main" xmlns:w14="http://schemas.microsoft.com/office/word/2010/wordml" xmlns:wpg="http://schemas.microsoft.com/office/word/2010/wordprocessingGroup" xmlns:wpi="http://schemas.microsoft.com/office/word/2010/wordprocessingInk" xmlns:wne="http://schemas.microsoft.com/office/word/2006/wordml" xmlns:wps="http://schemas.microsoft.com/office/word/2010/wordprocessingShape" mc:Ignorable="w14 wp14">
   <w:body>
     <w:p>
       <w:pPr>
@@ -23,24 +23,6 @@
       </w:pPr>
       <w:bookmarkStart w:id="0" w:name="_GoBack"/>
       <w:bookmarkEnd w:id="0"/>
-      <w:r>
-        <w:rPr>
-          <w:lang w:val="en-US"/>
-        </w:rPr>
-        <w:t>Adding s</w:t>
-      </w:r>
-      <w:r>
-        <w:rPr>
-          <w:lang w:val="en-US"/>
-        </w:rPr>
-        <w:t>o</w:t>
-      </w:r>
-      <w:r>
-        <w:rPr>
-          <w:lang w:val="en-US"/>
-        </w:rPr>
-        <w:t>me text</w:t>
-      </w:r>
     </w:p>
     <w:sectPr>
       <w:pgSz w:w="11906" w:h="16838"/>
@@ -53,7 +35,7 @@
 </file>
 
 <file path=word/styles.xml><?xml version="1.0" encoding="utf-8"?>
-<w:styles xmlns:r="http://schemas.openxmlformats.org/officeDocument/2006/relationships" xmlns:w="http://schemas.openxmlformats.org/wordprocessingml/2006/main">
+<w:styles xmlns:mc="http://schemas.openxmlformats.org/markup-compatibility/2006" xmlns:r="http://schemas.openxmlformats.org/officeDocument/2006/relationships" xmlns:w="http://schemas.openxmlformats.org/wordprocessingml/2006/main" xmlns:w14="http://schemas.microsoft.com/office/word/2010/wordml" mc:Ignorable="w14">
   <w:docDefaults>
     <w:rPrDefault>
       <w:rPr>
@@ -224,7 +206,6 @@
     <w:uiPriority w:val="99"/>
     <w:semiHidden/>
     <w:unhideWhenUsed/>
-    <w:qFormat/>
     <w:tblPr>
       <w:tblInd w:w="0" w:type="dxa"/>
       <w:tblCellMar>

</xml_diff>